<commit_message>
Final changes made to Project 1
</commit_message>
<xml_diff>
--- a/Project_1/Project1.docx
+++ b/Project_1/Project1.docx
@@ -7236,11 +7236,6 @@
           <w:rFonts w:ascii="Courier New" w:hAnsi="Courier New" w:cs="Courier New"/>
         </w:rPr>
         <w:tab/>
-      </w:r>
-      <w:r>
-        <w:rPr>
-          <w:rFonts w:ascii="Courier New" w:hAnsi="Courier New" w:cs="Courier New"/>
-        </w:rPr>
         <w:t>&gt; # Combined Boxplot for Grain and Straw Yields</w:t>
       </w:r>
     </w:p>
@@ -8598,7 +8593,7 @@
           <v:shape id="_x0000_i1042" type="#_x0000_t75" alt="" style="width:60.25pt;height:19.1pt;mso-width-percent:0;mso-height-percent:0;mso-width-percent:0;mso-height-percent:0" o:ole="">
             <v:imagedata r:id="rId15" o:title=""/>
           </v:shape>
-          <o:OLEObject Type="Embed" ProgID="Equation.DSMT4" ShapeID="_x0000_i1042" DrawAspect="Content" ObjectID="_1767981996" r:id="rId16"/>
+          <o:OLEObject Type="Embed" ProgID="Equation.DSMT4" ShapeID="_x0000_i1042" DrawAspect="Content" ObjectID="_1768555659" r:id="rId16"/>
         </w:object>
       </w:r>
       <w:r>
@@ -8613,7 +8608,7 @@
           <v:shape id="_x0000_i1041" type="#_x0000_t75" alt="" style="width:58.8pt;height:19.1pt;mso-width-percent:0;mso-height-percent:0;mso-width-percent:0;mso-height-percent:0" o:ole="">
             <v:imagedata r:id="rId17" o:title=""/>
           </v:shape>
-          <o:OLEObject Type="Embed" ProgID="Equation.DSMT4" ShapeID="_x0000_i1041" DrawAspect="Content" ObjectID="_1767981997" r:id="rId18"/>
+          <o:OLEObject Type="Embed" ProgID="Equation.DSMT4" ShapeID="_x0000_i1041" DrawAspect="Content" ObjectID="_1768555660" r:id="rId18"/>
         </w:object>
       </w:r>
       <w:r>
@@ -8656,7 +8651,7 @@
           <v:shape id="_x0000_i1040" type="#_x0000_t75" alt="" style="width:155pt;height:19.1pt;mso-width-percent:0;mso-height-percent:0;mso-width-percent:0;mso-height-percent:0" o:ole="">
             <v:imagedata r:id="rId19" o:title=""/>
           </v:shape>
-          <o:OLEObject Type="Embed" ProgID="Equation.DSMT4" ShapeID="_x0000_i1040" DrawAspect="Content" ObjectID="_1767981998" r:id="rId20"/>
+          <o:OLEObject Type="Embed" ProgID="Equation.DSMT4" ShapeID="_x0000_i1040" DrawAspect="Content" ObjectID="_1768555661" r:id="rId20"/>
         </w:object>
       </w:r>
       <w:r>
@@ -9100,7 +9095,7 @@
           <v:shape id="_x0000_i1039" type="#_x0000_t75" alt="" style="width:60.25pt;height:19.1pt;mso-width-percent:0;mso-height-percent:0;mso-width-percent:0;mso-height-percent:0" o:ole="">
             <v:imagedata r:id="rId15" o:title=""/>
           </v:shape>
-          <o:OLEObject Type="Embed" ProgID="Equation.DSMT4" ShapeID="_x0000_i1039" DrawAspect="Content" ObjectID="_1767981999" r:id="rId23"/>
+          <o:OLEObject Type="Embed" ProgID="Equation.DSMT4" ShapeID="_x0000_i1039" DrawAspect="Content" ObjectID="_1768555662" r:id="rId23"/>
         </w:object>
       </w:r>
       <w:r>
@@ -9115,7 +9110,7 @@
           <v:shape id="_x0000_i1038" type="#_x0000_t75" alt="" style="width:58.8pt;height:19.1pt;mso-width-percent:0;mso-height-percent:0;mso-width-percent:0;mso-height-percent:0" o:ole="">
             <v:imagedata r:id="rId17" o:title=""/>
           </v:shape>
-          <o:OLEObject Type="Embed" ProgID="Equation.DSMT4" ShapeID="_x0000_i1038" DrawAspect="Content" ObjectID="_1767982000" r:id="rId24"/>
+          <o:OLEObject Type="Embed" ProgID="Equation.DSMT4" ShapeID="_x0000_i1038" DrawAspect="Content" ObjectID="_1768555663" r:id="rId24"/>
         </w:object>
       </w:r>
       <w:r>
@@ -9135,7 +9130,7 @@
           <v:shape id="_x0000_i1037" type="#_x0000_t75" alt="" style="width:155pt;height:19.1pt;mso-width-percent:0;mso-height-percent:0;mso-width-percent:0;mso-height-percent:0" o:ole="">
             <v:imagedata r:id="rId19" o:title=""/>
           </v:shape>
-          <o:OLEObject Type="Embed" ProgID="Equation.DSMT4" ShapeID="_x0000_i1037" DrawAspect="Content" ObjectID="_1767982001" r:id="rId25"/>
+          <o:OLEObject Type="Embed" ProgID="Equation.DSMT4" ShapeID="_x0000_i1037" DrawAspect="Content" ObjectID="_1768555664" r:id="rId25"/>
         </w:object>
       </w:r>
       <w:r>
@@ -9356,7 +9351,7 @@
           <v:shape id="_x0000_i1036" type="#_x0000_t75" alt="" style="width:16.15pt;height:21.3pt;mso-width-percent:0;mso-height-percent:0;mso-width-percent:0;mso-height-percent:0" o:ole="">
             <v:imagedata r:id="rId26" o:title=""/>
           </v:shape>
-          <o:OLEObject Type="Embed" ProgID="Equation.DSMT4" ShapeID="_x0000_i1036" DrawAspect="Content" ObjectID="_1767982002" r:id="rId27"/>
+          <o:OLEObject Type="Embed" ProgID="Equation.DSMT4" ShapeID="_x0000_i1036" DrawAspect="Content" ObjectID="_1768555665" r:id="rId27"/>
         </w:object>
       </w:r>
       <w:r>
@@ -9949,6 +9944,118 @@
           <w:szCs w:val="24"/>
         </w:rPr>
         <w:t>[1] "Correlation between Grain and Straw: 0.729781667762202"</w:t>
+      </w:r>
+    </w:p>
+    <w:p>
+      <w:pPr>
+        <w:pStyle w:val="BodyText"/>
+        <w:ind w:left="720"/>
+        <w:rPr>
+          <w:rFonts w:ascii="Courier New" w:hAnsi="Courier New" w:cs="Courier New"/>
+          <w:b/>
+          <w:bCs/>
+          <w:sz w:val="24"/>
+          <w:szCs w:val="24"/>
+        </w:rPr>
+      </w:pPr>
+      <w:r>
+        <w:rPr>
+          <w:rFonts w:ascii="Courier New" w:hAnsi="Courier New" w:cs="Courier New"/>
+          <w:b/>
+          <w:bCs/>
+          <w:sz w:val="24"/>
+          <w:szCs w:val="24"/>
+        </w:rPr>
+        <w:t xml:space="preserve">&gt; </w:t>
+      </w:r>
+      <w:proofErr w:type="gramStart"/>
+      <w:r>
+        <w:rPr>
+          <w:rFonts w:ascii="Courier New" w:hAnsi="Courier New" w:cs="Courier New"/>
+          <w:b/>
+          <w:bCs/>
+          <w:sz w:val="24"/>
+          <w:szCs w:val="24"/>
+        </w:rPr>
+        <w:t>print(</w:t>
+      </w:r>
+      <w:proofErr w:type="gramEnd"/>
+      <w:r>
+        <w:rPr>
+          <w:rFonts w:ascii="Courier New" w:hAnsi="Courier New" w:cs="Courier New"/>
+          <w:b/>
+          <w:bCs/>
+          <w:sz w:val="24"/>
+          <w:szCs w:val="24"/>
+        </w:rPr>
+        <w:t xml:space="preserve">paste("Recheck of Correlation between Grain and Straw:", </w:t>
+      </w:r>
+      <w:proofErr w:type="spellStart"/>
+      <w:r>
+        <w:rPr>
+          <w:rFonts w:ascii="Courier New" w:hAnsi="Courier New" w:cs="Courier New"/>
+          <w:b/>
+          <w:bCs/>
+          <w:sz w:val="24"/>
+          <w:szCs w:val="24"/>
+        </w:rPr>
+        <w:t>cor</w:t>
+      </w:r>
+      <w:proofErr w:type="spellEnd"/>
+      <w:r>
+        <w:rPr>
+          <w:rFonts w:ascii="Courier New" w:hAnsi="Courier New" w:cs="Courier New"/>
+          <w:b/>
+          <w:bCs/>
+          <w:sz w:val="24"/>
+          <w:szCs w:val="24"/>
+        </w:rPr>
+        <w:t>(grain, straw)))</w:t>
+      </w:r>
+    </w:p>
+    <w:p>
+      <w:pPr>
+        <w:pStyle w:val="BodyText"/>
+        <w:ind w:left="720"/>
+        <w:rPr>
+          <w:rFonts w:ascii="Courier New" w:hAnsi="Courier New" w:cs="Courier New"/>
+          <w:b/>
+          <w:bCs/>
+          <w:sz w:val="24"/>
+          <w:szCs w:val="24"/>
+        </w:rPr>
+      </w:pPr>
+      <w:r>
+        <w:rPr>
+          <w:rFonts w:ascii="Courier New" w:hAnsi="Courier New" w:cs="Courier New"/>
+          <w:b/>
+          <w:bCs/>
+          <w:sz w:val="24"/>
+          <w:szCs w:val="24"/>
+        </w:rPr>
+        <w:t xml:space="preserve">[1] "Recheck of Correlation between Grain and Straw: </w:t>
+      </w:r>
+      <w:proofErr w:type="gramStart"/>
+      <w:r>
+        <w:rPr>
+          <w:rFonts w:ascii="Courier New" w:hAnsi="Courier New" w:cs="Courier New"/>
+          <w:b/>
+          <w:bCs/>
+          <w:sz w:val="24"/>
+          <w:szCs w:val="24"/>
+        </w:rPr>
+        <w:t>0.729781667762202</w:t>
+      </w:r>
+      <w:proofErr w:type="gramEnd"/>
+      <w:r>
+        <w:rPr>
+          <w:rFonts w:ascii="Courier New" w:hAnsi="Courier New" w:cs="Courier New"/>
+          <w:b/>
+          <w:bCs/>
+          <w:sz w:val="24"/>
+          <w:szCs w:val="24"/>
+        </w:rPr>
+        <w:t>"</w:t>
       </w:r>
     </w:p>
     <w:p>
@@ -10441,7 +10548,7 @@
           <v:shape id="_x0000_i1035" type="#_x0000_t75" alt="" style="width:11pt;height:11.75pt;mso-width-percent:0;mso-height-percent:0;mso-width-percent:0;mso-height-percent:0" o:ole="">
             <v:imagedata r:id="rId28" o:title=""/>
           </v:shape>
-          <o:OLEObject Type="Embed" ProgID="Equation.DSMT4" ShapeID="_x0000_i1035" DrawAspect="Content" ObjectID="_1767982003" r:id="rId29"/>
+          <o:OLEObject Type="Embed" ProgID="Equation.DSMT4" ShapeID="_x0000_i1035" DrawAspect="Content" ObjectID="_1768555666" r:id="rId29"/>
         </w:object>
       </w:r>
       <w:r>
@@ -10460,7 +10567,7 @@
           <v:shape id="_x0000_i1034" type="#_x0000_t75" alt="" style="width:10.3pt;height:14.7pt;mso-width-percent:0;mso-height-percent:0;mso-width-percent:0;mso-height-percent:0" o:ole="">
             <v:imagedata r:id="rId30" o:title=""/>
           </v:shape>
-          <o:OLEObject Type="Embed" ProgID="Equation.DSMT4" ShapeID="_x0000_i1034" DrawAspect="Content" ObjectID="_1767982004" r:id="rId31"/>
+          <o:OLEObject Type="Embed" ProgID="Equation.DSMT4" ShapeID="_x0000_i1034" DrawAspect="Content" ObjectID="_1768555667" r:id="rId31"/>
         </w:object>
       </w:r>
       <w:r>
@@ -10558,7 +10665,7 @@
           <v:shape id="_x0000_i1033" type="#_x0000_t75" alt="" style="width:61pt;height:22.05pt;mso-width-percent:0;mso-height-percent:0;mso-width-percent:0;mso-height-percent:0" o:ole="">
             <v:imagedata r:id="rId32" o:title=""/>
           </v:shape>
-          <o:OLEObject Type="Embed" ProgID="Equation.DSMT4" ShapeID="_x0000_i1033" DrawAspect="Content" ObjectID="_1767982005" r:id="rId33"/>
+          <o:OLEObject Type="Embed" ProgID="Equation.DSMT4" ShapeID="_x0000_i1033" DrawAspect="Content" ObjectID="_1768555668" r:id="rId33"/>
         </w:object>
       </w:r>
     </w:p>
@@ -10589,7 +10696,7 @@
           <v:shape id="_x0000_i1032" type="#_x0000_t75" alt="" style="width:165.3pt;height:44.1pt;mso-width-percent:0;mso-height-percent:0;mso-width-percent:0;mso-height-percent:0" o:ole="">
             <v:imagedata r:id="rId34" o:title=""/>
           </v:shape>
-          <o:OLEObject Type="Embed" ProgID="Equation.DSMT4" ShapeID="_x0000_i1032" DrawAspect="Content" ObjectID="_1767982006" r:id="rId35"/>
+          <o:OLEObject Type="Embed" ProgID="Equation.DSMT4" ShapeID="_x0000_i1032" DrawAspect="Content" ObjectID="_1768555669" r:id="rId35"/>
         </w:object>
       </w:r>
     </w:p>
@@ -11117,7 +11224,7 @@
           <v:shape id="_x0000_i1031" type="#_x0000_t75" alt="" style="width:102.85pt;height:19.1pt;mso-width-percent:0;mso-height-percent:0;mso-width-percent:0;mso-height-percent:0" o:ole="">
             <v:imagedata r:id="rId36" o:title=""/>
           </v:shape>
-          <o:OLEObject Type="Embed" ProgID="Equation.DSMT4" ShapeID="_x0000_i1031" DrawAspect="Content" ObjectID="_1767982007" r:id="rId37"/>
+          <o:OLEObject Type="Embed" ProgID="Equation.DSMT4" ShapeID="_x0000_i1031" DrawAspect="Content" ObjectID="_1768555670" r:id="rId37"/>
         </w:object>
       </w:r>
       <w:r>
@@ -11132,7 +11239,7 @@
           <v:shape id="_x0000_i1030" type="#_x0000_t75" alt="" style="width:102.1pt;height:22.05pt;mso-width-percent:0;mso-height-percent:0;mso-width-percent:0;mso-height-percent:0" o:ole="">
             <v:imagedata r:id="rId38" o:title=""/>
           </v:shape>
-          <o:OLEObject Type="Embed" ProgID="Equation.DSMT4" ShapeID="_x0000_i1030" DrawAspect="Content" ObjectID="_1767982008" r:id="rId39"/>
+          <o:OLEObject Type="Embed" ProgID="Equation.DSMT4" ShapeID="_x0000_i1030" DrawAspect="Content" ObjectID="_1768555671" r:id="rId39"/>
         </w:object>
       </w:r>
     </w:p>
@@ -11540,25 +11647,7 @@
             <w:rPr>
               <w:rFonts w:ascii="Cambria Math"/>
             </w:rPr>
-            <m:t>fitted straw yiel</m:t>
-          </m:r>
-          <m:r>
-            <m:rPr>
-              <m:sty m:val="bi"/>
-            </m:rPr>
-            <w:rPr>
-              <w:rFonts w:ascii="Cambria Math"/>
-            </w:rPr>
-            <m:t xml:space="preserve">d </m:t>
-          </m:r>
-          <m:r>
-            <m:rPr>
-              <m:sty m:val="bi"/>
-            </m:rPr>
-            <w:rPr>
-              <w:rFonts w:ascii="Cambria Math"/>
-            </w:rPr>
-            <m:t>=</m:t>
+            <m:t>fitted straw yield =</m:t>
           </m:r>
           <m:acc>
             <m:accPr>
@@ -11624,7 +11713,7 @@
             <m:dPr>
               <m:ctrlPr>
                 <w:rPr>
-                  <w:rFonts w:ascii="Cambria Math"/>
+                  <w:rFonts w:ascii="Cambria Math" w:hAnsi="Cambria Math"/>
                   <w:i/>
                 </w:rPr>
               </m:ctrlPr>
@@ -11645,7 +11734,7 @@
             <m:sSubPr>
               <m:ctrlPr>
                 <w:rPr>
-                  <w:rFonts w:ascii="Cambria Math"/>
+                  <w:rFonts w:ascii="Cambria Math" w:hAnsi="Cambria Math"/>
                   <w:i/>
                 </w:rPr>
               </m:ctrlPr>
@@ -11824,7 +11913,7 @@
           <v:shape id="_x0000_i1029" type="#_x0000_t75" alt="" style="width:11pt;height:16.15pt;mso-width-percent:0;mso-height-percent:0;mso-width-percent:0;mso-height-percent:0" o:ole="">
             <v:imagedata r:id="rId40" o:title=""/>
           </v:shape>
-          <o:OLEObject Type="Embed" ProgID="Equation.DSMT4" ShapeID="_x0000_i1029" DrawAspect="Content" ObjectID="_1767982009" r:id="rId41"/>
+          <o:OLEObject Type="Embed" ProgID="Equation.DSMT4" ShapeID="_x0000_i1029" DrawAspect="Content" ObjectID="_1768555672" r:id="rId41"/>
         </w:object>
       </w:r>
       <w:r>
@@ -11847,7 +11936,7 @@
           <v:shape id="_x0000_i1028" type="#_x0000_t75" alt="" style="width:11pt;height:19.1pt;mso-width-percent:0;mso-height-percent:0;mso-width-percent:0;mso-height-percent:0" o:ole="">
             <v:imagedata r:id="rId42" o:title=""/>
           </v:shape>
-          <o:OLEObject Type="Embed" ProgID="Equation.DSMT4" ShapeID="_x0000_i1028" DrawAspect="Content" ObjectID="_1767982010" r:id="rId43"/>
+          <o:OLEObject Type="Embed" ProgID="Equation.DSMT4" ShapeID="_x0000_i1028" DrawAspect="Content" ObjectID="_1768555673" r:id="rId43"/>
         </w:object>
       </w:r>
       <w:r>
@@ -11919,7 +12008,7 @@
           <v:shape id="_x0000_i1027" type="#_x0000_t75" alt="" style="width:11pt;height:16.15pt;mso-width-percent:0;mso-height-percent:0;mso-width-percent:0;mso-height-percent:0" o:ole="">
             <v:imagedata r:id="rId40" o:title=""/>
           </v:shape>
-          <o:OLEObject Type="Embed" ProgID="Equation.DSMT4" ShapeID="_x0000_i1027" DrawAspect="Content" ObjectID="_1767982011" r:id="rId44"/>
+          <o:OLEObject Type="Embed" ProgID="Equation.DSMT4" ShapeID="_x0000_i1027" DrawAspect="Content" ObjectID="_1768555674" r:id="rId44"/>
         </w:object>
       </w:r>
       <w:r>
@@ -11942,7 +12031,7 @@
           <v:shape id="_x0000_i1026" type="#_x0000_t75" alt="" style="width:11pt;height:19.1pt;mso-width-percent:0;mso-height-percent:0;mso-width-percent:0;mso-height-percent:0" o:ole="">
             <v:imagedata r:id="rId42" o:title=""/>
           </v:shape>
-          <o:OLEObject Type="Embed" ProgID="Equation.DSMT4" ShapeID="_x0000_i1026" DrawAspect="Content" ObjectID="_1767982012" r:id="rId45"/>
+          <o:OLEObject Type="Embed" ProgID="Equation.DSMT4" ShapeID="_x0000_i1026" DrawAspect="Content" ObjectID="_1768555675" r:id="rId45"/>
         </w:object>
       </w:r>
       <w:r>
@@ -12856,12 +12945,14 @@
         </w:tabs>
         <w:rPr>
           <w:rFonts w:asciiTheme="majorBidi" w:eastAsiaTheme="minorHAnsi" w:hAnsiTheme="majorBidi" w:cstheme="majorBidi"/>
+          <w:u w:val="single"/>
           <w:lang w:bidi="he-IL"/>
         </w:rPr>
       </w:pPr>
       <w:r>
         <w:rPr>
           <w:rFonts w:asciiTheme="majorBidi" w:eastAsiaTheme="minorHAnsi" w:hAnsiTheme="majorBidi" w:cstheme="majorBidi"/>
+          <w:u w:val="single"/>
           <w:lang w:bidi="he-IL"/>
         </w:rPr>
         <w:t>Coefficients:</w:t>
@@ -13749,7 +13840,7 @@
           <v:shape id="_x0000_i1025" type="#_x0000_t75" alt="" style="width:204.25pt;height:18.35pt;mso-width-percent:0;mso-height-percent:0;mso-width-percent:0;mso-height-percent:0" o:ole="">
             <v:imagedata r:id="rId47" o:title=""/>
           </v:shape>
-          <o:OLEObject Type="Embed" ProgID="Equation.DSMT4" ShapeID="_x0000_i1025" DrawAspect="Content" ObjectID="_1767982013" r:id="rId48"/>
+          <o:OLEObject Type="Embed" ProgID="Equation.DSMT4" ShapeID="_x0000_i1025" DrawAspect="Content" ObjectID="_1768555676" r:id="rId48"/>
         </w:object>
       </w:r>
     </w:p>
@@ -20731,6 +20822,7 @@
   <w:style w:type="character" w:default="1" w:styleId="DefaultParagraphFont">
     <w:name w:val="Default Paragraph Font"/>
     <w:uiPriority w:val="1"/>
+    <w:semiHidden/>
     <w:unhideWhenUsed/>
   </w:style>
   <w:style w:type="table" w:default="1" w:styleId="TableNormal">

</xml_diff>